<commit_message>
Fixed some bugs with A1
</commit_message>
<xml_diff>
--- a/COMP-228/Jaunuary 15 2020.docx
+++ b/COMP-228/Jaunuary 15 2020.docx
@@ -1642,6 +1642,8 @@
         </w:rPr>
         <w:t>MIPS Code:</w:t>
       </w:r>
+      <w:bookmarkStart w:id="0" w:name="_GoBack"/>
+      <w:bookmarkEnd w:id="0"/>
     </w:p>
     <w:p>
       <w:pPr>
@@ -1873,8 +1875,26 @@
           <w:szCs w:val="24"/>
         </w:rPr>
       </w:pPr>
-      <w:bookmarkStart w:id="0" w:name="_GoBack"/>
-      <w:bookmarkEnd w:id="0"/>
+      <w:proofErr w:type="spellStart"/>
+      <w:proofErr w:type="gramStart"/>
+      <w:r>
+        <w:rPr>
+          <w:rFonts w:eastAsiaTheme="minorEastAsia" w:cstheme="minorHAnsi"/>
+          <w:sz w:val="24"/>
+          <w:szCs w:val="24"/>
+        </w:rPr>
+        <w:t>add.d</w:t>
+      </w:r>
+      <w:proofErr w:type="spellEnd"/>
+      <w:proofErr w:type="gramEnd"/>
+      <w:r>
+        <w:rPr>
+          <w:rFonts w:eastAsiaTheme="minorEastAsia" w:cstheme="minorHAnsi"/>
+          <w:sz w:val="24"/>
+          <w:szCs w:val="24"/>
+        </w:rPr>
+        <w:t xml:space="preserve"> =&gt; Add</w:t>
+      </w:r>
     </w:p>
     <w:p>
       <w:pPr>
@@ -1887,6 +1907,27 @@
           <w:szCs w:val="24"/>
         </w:rPr>
       </w:pPr>
+      <w:proofErr w:type="spellStart"/>
+      <w:proofErr w:type="gramStart"/>
+      <w:r>
+        <w:rPr>
+          <w:rFonts w:eastAsiaTheme="minorEastAsia" w:cstheme="minorHAnsi"/>
+          <w:sz w:val="24"/>
+          <w:szCs w:val="24"/>
+        </w:rPr>
+        <w:t>s.d</w:t>
+      </w:r>
+      <w:proofErr w:type="spellEnd"/>
+      <w:proofErr w:type="gramEnd"/>
+      <w:r>
+        <w:rPr>
+          <w:rFonts w:eastAsiaTheme="minorEastAsia" w:cstheme="minorHAnsi"/>
+          <w:sz w:val="24"/>
+          <w:szCs w:val="24"/>
+        </w:rPr>
+        <w:tab/>
+        <w:t>f4, 0(r1)</w:t>
+      </w:r>
     </w:p>
     <w:p>
       <w:pPr>
@@ -1899,13 +1940,24 @@
           <w:szCs w:val="24"/>
         </w:rPr>
       </w:pPr>
-      <w:r>
-        <w:rPr>
-          <w:rFonts w:eastAsiaTheme="minorEastAsia" w:cstheme="minorHAnsi"/>
-          <w:sz w:val="24"/>
-          <w:szCs w:val="24"/>
-        </w:rPr>
-        <w:lastRenderedPageBreak/>
+    </w:p>
+    <w:p>
+      <w:pPr>
+        <w:tabs>
+          <w:tab w:val="left" w:pos="1656"/>
+        </w:tabs>
+        <w:rPr>
+          <w:rFonts w:eastAsiaTheme="minorEastAsia" w:cstheme="minorHAnsi"/>
+          <w:sz w:val="24"/>
+          <w:szCs w:val="24"/>
+        </w:rPr>
+      </w:pPr>
+      <w:r>
+        <w:rPr>
+          <w:rFonts w:eastAsiaTheme="minorEastAsia" w:cstheme="minorHAnsi"/>
+          <w:sz w:val="24"/>
+          <w:szCs w:val="24"/>
+        </w:rPr>
         <w:t xml:space="preserve">NOTE: for </w:t>
       </w:r>
       <w:r>

</xml_diff>

<commit_message>
Started Java Weather app
</commit_message>
<xml_diff>
--- a/COMP-228/Jaunuary 15 2020.docx
+++ b/COMP-228/Jaunuary 15 2020.docx
@@ -1630,6 +1630,7 @@
           <w:bCs/>
           <w:sz w:val="24"/>
           <w:szCs w:val="24"/>
+          <w:lang w:val="fr-CA"/>
         </w:rPr>
       </w:pPr>
       <w:r>
@@ -1639,11 +1640,10 @@
           <w:bCs/>
           <w:sz w:val="24"/>
           <w:szCs w:val="24"/>
+          <w:lang w:val="fr-CA"/>
         </w:rPr>
         <w:t>MIPS Code:</w:t>
       </w:r>
-      <w:bookmarkStart w:id="0" w:name="_GoBack"/>
-      <w:bookmarkEnd w:id="0"/>
     </w:p>
     <w:p>
       <w:pPr>
@@ -1654,6 +1654,7 @@
           <w:rFonts w:eastAsiaTheme="minorEastAsia" w:cstheme="minorHAnsi"/>
           <w:sz w:val="24"/>
           <w:szCs w:val="24"/>
+          <w:lang w:val="fr-CA"/>
         </w:rPr>
       </w:pPr>
       <w:proofErr w:type="spellStart"/>
@@ -1662,6 +1663,7 @@
           <w:rFonts w:eastAsiaTheme="minorEastAsia" w:cstheme="minorHAnsi"/>
           <w:sz w:val="24"/>
           <w:szCs w:val="24"/>
+          <w:lang w:val="fr-CA"/>
         </w:rPr>
         <w:t>l.d</w:t>
       </w:r>
@@ -1671,6 +1673,7 @@
           <w:rFonts w:eastAsiaTheme="minorEastAsia" w:cstheme="minorHAnsi"/>
           <w:sz w:val="24"/>
           <w:szCs w:val="24"/>
+          <w:lang w:val="fr-CA"/>
         </w:rPr>
         <w:tab/>
         <w:t>f0, 0(r1)</w:t>
@@ -1974,15 +1977,7 @@
           <w:sz w:val="24"/>
           <w:szCs w:val="24"/>
         </w:rPr>
-        <w:t xml:space="preserve"> </w:t>
-      </w:r>
-      <w:r>
-        <w:rPr>
-          <w:rFonts w:eastAsiaTheme="minorEastAsia" w:cstheme="minorHAnsi"/>
-          <w:sz w:val="24"/>
-          <w:szCs w:val="24"/>
-        </w:rPr>
-        <w:t>#include “</w:t>
+        <w:t xml:space="preserve"> #include “</w:t>
       </w:r>
       <w:proofErr w:type="spellStart"/>
       <w:r>
@@ -2296,15 +2291,7 @@
                 <w:sz w:val="24"/>
                 <w:szCs w:val="24"/>
               </w:rPr>
-              <w:t>100</w:t>
-            </w:r>
-            <w:r>
-              <w:rPr>
-                <w:rFonts w:cstheme="minorHAnsi"/>
-                <w:sz w:val="24"/>
-                <w:szCs w:val="24"/>
-              </w:rPr>
-              <w:t>%</w:t>
+              <w:t>100%</w:t>
             </w:r>
           </w:p>
         </w:tc>
@@ -2974,15 +2961,7 @@
                   <w:sz w:val="24"/>
                   <w:szCs w:val="24"/>
                 </w:rPr>
-                <m:t>12a+</m:t>
-              </m:r>
-              <m:r>
-                <w:rPr>
-                  <w:rFonts w:ascii="Cambria Math" w:eastAsiaTheme="minorEastAsia" w:hAnsi="Cambria Math" w:cstheme="minorHAnsi"/>
-                  <w:sz w:val="24"/>
-                  <w:szCs w:val="24"/>
-                </w:rPr>
-                <m:t>b</m:t>
+                <m:t>12a+b</m:t>
               </m:r>
             </m:num>
             <m:den>
@@ -3091,6 +3070,275 @@
         <w:t>b) look at the unit (Tera vs Giga)</w:t>
       </w:r>
     </w:p>
+    <w:p>
+      <w:pPr>
+        <w:tabs>
+          <w:tab w:val="left" w:pos="1656"/>
+        </w:tabs>
+        <w:rPr>
+          <w:rFonts w:eastAsiaTheme="minorEastAsia" w:cstheme="minorHAnsi"/>
+          <w:sz w:val="24"/>
+          <w:szCs w:val="24"/>
+        </w:rPr>
+      </w:pPr>
+    </w:p>
+    <w:p>
+      <w:pPr>
+        <w:tabs>
+          <w:tab w:val="left" w:pos="1656"/>
+        </w:tabs>
+        <w:rPr>
+          <w:rFonts w:eastAsiaTheme="minorEastAsia" w:cstheme="minorHAnsi"/>
+          <w:sz w:val="24"/>
+          <w:szCs w:val="24"/>
+        </w:rPr>
+      </w:pPr>
+      <w:r>
+        <w:rPr>
+          <w:rFonts w:eastAsiaTheme="minorEastAsia" w:cstheme="minorHAnsi"/>
+          <w:sz w:val="24"/>
+          <w:szCs w:val="24"/>
+        </w:rPr>
+        <w:t>FOR ASSIGNEMENT:</w:t>
+      </w:r>
+    </w:p>
+    <w:p>
+      <w:pPr>
+        <w:tabs>
+          <w:tab w:val="left" w:pos="1656"/>
+        </w:tabs>
+        <w:rPr>
+          <w:rFonts w:eastAsiaTheme="minorEastAsia" w:cstheme="minorHAnsi"/>
+          <w:sz w:val="24"/>
+          <w:szCs w:val="24"/>
+        </w:rPr>
+      </w:pPr>
+      <w:r>
+        <w:rPr>
+          <w:rFonts w:eastAsiaTheme="minorEastAsia" w:cstheme="minorHAnsi"/>
+          <w:sz w:val="24"/>
+          <w:szCs w:val="24"/>
+        </w:rPr>
+        <w:t>1 word = 32 bits</w:t>
+      </w:r>
+    </w:p>
+    <w:p>
+      <w:pPr>
+        <w:tabs>
+          <w:tab w:val="left" w:pos="1656"/>
+        </w:tabs>
+        <w:rPr>
+          <w:rFonts w:eastAsiaTheme="minorEastAsia" w:cstheme="minorHAnsi"/>
+          <w:sz w:val="24"/>
+          <w:szCs w:val="24"/>
+        </w:rPr>
+      </w:pPr>
+      <w:r>
+        <w:rPr>
+          <w:rFonts w:eastAsiaTheme="minorEastAsia" w:cstheme="minorHAnsi"/>
+          <w:sz w:val="24"/>
+          <w:szCs w:val="24"/>
+        </w:rPr>
+        <w:t>1 int = 1 float = 1 word = 4 bytes</w:t>
+      </w:r>
+    </w:p>
+    <w:p>
+      <w:pPr>
+        <w:tabs>
+          <w:tab w:val="left" w:pos="1656"/>
+        </w:tabs>
+        <w:rPr>
+          <w:rFonts w:eastAsiaTheme="minorEastAsia" w:cstheme="minorHAnsi"/>
+          <w:sz w:val="24"/>
+          <w:szCs w:val="24"/>
+        </w:rPr>
+      </w:pPr>
+      <w:r>
+        <w:rPr>
+          <w:rFonts w:eastAsiaTheme="minorEastAsia" w:cstheme="minorHAnsi"/>
+          <w:sz w:val="24"/>
+          <w:szCs w:val="24"/>
+        </w:rPr>
+        <w:t>1 double (LB) = 8 bytes</w:t>
+      </w:r>
+    </w:p>
+    <w:p>
+      <w:pPr>
+        <w:tabs>
+          <w:tab w:val="left" w:pos="1656"/>
+        </w:tabs>
+        <w:rPr>
+          <w:rFonts w:eastAsiaTheme="minorEastAsia" w:cstheme="minorHAnsi"/>
+          <w:sz w:val="24"/>
+          <w:szCs w:val="24"/>
+        </w:rPr>
+      </w:pPr>
+    </w:p>
+    <w:p>
+      <w:pPr>
+        <w:tabs>
+          <w:tab w:val="left" w:pos="1656"/>
+        </w:tabs>
+        <w:rPr>
+          <w:rFonts w:eastAsiaTheme="minorEastAsia" w:cstheme="minorHAnsi"/>
+          <w:sz w:val="24"/>
+          <w:szCs w:val="24"/>
+        </w:rPr>
+      </w:pPr>
+      <w:r>
+        <w:rPr>
+          <w:rFonts w:eastAsiaTheme="minorEastAsia" w:cstheme="minorHAnsi"/>
+          <w:sz w:val="24"/>
+          <w:szCs w:val="24"/>
+        </w:rPr>
+        <w:t xml:space="preserve">5 stages to execute code: Fetch, </w:t>
+      </w:r>
+      <w:proofErr w:type="gramStart"/>
+      <w:r>
+        <w:rPr>
+          <w:rFonts w:eastAsiaTheme="minorEastAsia" w:cstheme="minorHAnsi"/>
+          <w:sz w:val="24"/>
+          <w:szCs w:val="24"/>
+        </w:rPr>
+        <w:t>decode ,</w:t>
+      </w:r>
+      <w:proofErr w:type="gramEnd"/>
+      <w:r>
+        <w:rPr>
+          <w:rFonts w:eastAsiaTheme="minorEastAsia" w:cstheme="minorHAnsi"/>
+          <w:sz w:val="24"/>
+          <w:szCs w:val="24"/>
+        </w:rPr>
+        <w:t xml:space="preserve"> X , M , </w:t>
+      </w:r>
+      <w:r>
+        <w:rPr>
+          <w:rFonts w:eastAsiaTheme="minorEastAsia" w:cstheme="minorHAnsi"/>
+          <w:sz w:val="24"/>
+          <w:szCs w:val="24"/>
+        </w:rPr>
+        <w:t>W</w:t>
+      </w:r>
+    </w:p>
+    <w:p>
+      <w:pPr>
+        <w:tabs>
+          <w:tab w:val="left" w:pos="1656"/>
+        </w:tabs>
+        <w:rPr>
+          <w:rFonts w:eastAsiaTheme="minorEastAsia" w:cstheme="minorHAnsi"/>
+          <w:sz w:val="24"/>
+          <w:szCs w:val="24"/>
+        </w:rPr>
+      </w:pPr>
+    </w:p>
+    <w:p>
+      <w:pPr>
+        <w:tabs>
+          <w:tab w:val="left" w:pos="1656"/>
+        </w:tabs>
+        <w:rPr>
+          <w:rFonts w:eastAsiaTheme="minorEastAsia" w:cstheme="minorHAnsi"/>
+          <w:sz w:val="24"/>
+          <w:szCs w:val="24"/>
+        </w:rPr>
+      </w:pPr>
+      <w:r>
+        <w:rPr>
+          <w:rFonts w:eastAsiaTheme="minorEastAsia" w:cstheme="minorHAnsi"/>
+          <w:sz w:val="24"/>
+          <w:szCs w:val="24"/>
+        </w:rPr>
+        <w:t>Loop:</w:t>
+      </w:r>
+    </w:p>
+    <w:p>
+      <w:pPr>
+        <w:pStyle w:val="ListParagraph"/>
+        <w:numPr>
+          <w:ilvl w:val="0"/>
+          <w:numId w:val="4"/>
+        </w:numPr>
+        <w:tabs>
+          <w:tab w:val="left" w:pos="1656"/>
+        </w:tabs>
+        <w:rPr>
+          <w:rFonts w:eastAsiaTheme="minorEastAsia" w:cstheme="minorHAnsi"/>
+          <w:sz w:val="24"/>
+          <w:szCs w:val="24"/>
+        </w:rPr>
+      </w:pPr>
+      <w:r>
+        <w:rPr>
+          <w:rFonts w:eastAsiaTheme="minorEastAsia" w:cstheme="minorHAnsi"/>
+          <w:sz w:val="24"/>
+          <w:szCs w:val="24"/>
+        </w:rPr>
+        <w:t>Init</w:t>
+      </w:r>
+    </w:p>
+    <w:p>
+      <w:pPr>
+        <w:pStyle w:val="ListParagraph"/>
+        <w:numPr>
+          <w:ilvl w:val="0"/>
+          <w:numId w:val="4"/>
+        </w:numPr>
+        <w:tabs>
+          <w:tab w:val="left" w:pos="1656"/>
+        </w:tabs>
+        <w:rPr>
+          <w:rFonts w:eastAsiaTheme="minorEastAsia" w:cstheme="minorHAnsi"/>
+          <w:sz w:val="24"/>
+          <w:szCs w:val="24"/>
+        </w:rPr>
+      </w:pPr>
+      <w:proofErr w:type="spellStart"/>
+      <w:r>
+        <w:rPr>
+          <w:rFonts w:eastAsiaTheme="minorEastAsia" w:cstheme="minorHAnsi"/>
+          <w:sz w:val="24"/>
+          <w:szCs w:val="24"/>
+        </w:rPr>
+        <w:t>Maintance</w:t>
+      </w:r>
+      <w:proofErr w:type="spellEnd"/>
+      <w:r>
+        <w:rPr>
+          <w:rFonts w:eastAsiaTheme="minorEastAsia" w:cstheme="minorHAnsi"/>
+          <w:sz w:val="24"/>
+          <w:szCs w:val="24"/>
+        </w:rPr>
+        <w:t xml:space="preserve"> code</w:t>
+      </w:r>
+    </w:p>
+    <w:p>
+      <w:pPr>
+        <w:pStyle w:val="ListParagraph"/>
+        <w:numPr>
+          <w:ilvl w:val="0"/>
+          <w:numId w:val="4"/>
+        </w:numPr>
+        <w:tabs>
+          <w:tab w:val="left" w:pos="1656"/>
+        </w:tabs>
+        <w:rPr>
+          <w:rFonts w:eastAsiaTheme="minorEastAsia" w:cstheme="minorHAnsi"/>
+          <w:sz w:val="24"/>
+          <w:szCs w:val="24"/>
+        </w:rPr>
+      </w:pPr>
+      <w:r>
+        <w:rPr>
+          <w:rFonts w:eastAsiaTheme="minorEastAsia" w:cstheme="minorHAnsi"/>
+          <w:sz w:val="24"/>
+          <w:szCs w:val="24"/>
+        </w:rPr>
+        <w:t>Terminal condition</w:t>
+      </w:r>
+      <w:bookmarkStart w:id="0" w:name="_GoBack"/>
+      <w:bookmarkEnd w:id="0"/>
+    </w:p>
     <w:sectPr>
       <w:pgSz w:w="12240" w:h="15840"/>
       <w:pgMar w:top="1440" w:right="1440" w:bottom="1440" w:left="1440" w:header="720" w:footer="720" w:gutter="0"/>
@@ -3394,6 +3642,95 @@
       </w:rPr>
     </w:lvl>
   </w:abstractNum>
+  <w:abstractNum w:abstractNumId="3" w15:restartNumberingAfterBreak="0">
+    <w:nsid w:val="6248250E"/>
+    <w:multiLevelType w:val="hybridMultilevel"/>
+    <w:tmpl w:val="31CEFF6C"/>
+    <w:lvl w:ilvl="0" w:tplc="722A5194">
+      <w:start w:val="1"/>
+      <w:numFmt w:val="decimal"/>
+      <w:lvlText w:val="%1-"/>
+      <w:lvlJc w:val="left"/>
+      <w:pPr>
+        <w:ind w:left="720" w:hanging="360"/>
+      </w:pPr>
+      <w:rPr>
+        <w:rFonts w:hint="default"/>
+      </w:rPr>
+    </w:lvl>
+    <w:lvl w:ilvl="1" w:tplc="04090019" w:tentative="1">
+      <w:start w:val="1"/>
+      <w:numFmt w:val="lowerLetter"/>
+      <w:lvlText w:val="%2."/>
+      <w:lvlJc w:val="left"/>
+      <w:pPr>
+        <w:ind w:left="1440" w:hanging="360"/>
+      </w:pPr>
+    </w:lvl>
+    <w:lvl w:ilvl="2" w:tplc="0409001B" w:tentative="1">
+      <w:start w:val="1"/>
+      <w:numFmt w:val="lowerRoman"/>
+      <w:lvlText w:val="%3."/>
+      <w:lvlJc w:val="right"/>
+      <w:pPr>
+        <w:ind w:left="2160" w:hanging="180"/>
+      </w:pPr>
+    </w:lvl>
+    <w:lvl w:ilvl="3" w:tplc="0409000F" w:tentative="1">
+      <w:start w:val="1"/>
+      <w:numFmt w:val="decimal"/>
+      <w:lvlText w:val="%4."/>
+      <w:lvlJc w:val="left"/>
+      <w:pPr>
+        <w:ind w:left="2880" w:hanging="360"/>
+      </w:pPr>
+    </w:lvl>
+    <w:lvl w:ilvl="4" w:tplc="04090019" w:tentative="1">
+      <w:start w:val="1"/>
+      <w:numFmt w:val="lowerLetter"/>
+      <w:lvlText w:val="%5."/>
+      <w:lvlJc w:val="left"/>
+      <w:pPr>
+        <w:ind w:left="3600" w:hanging="360"/>
+      </w:pPr>
+    </w:lvl>
+    <w:lvl w:ilvl="5" w:tplc="0409001B" w:tentative="1">
+      <w:start w:val="1"/>
+      <w:numFmt w:val="lowerRoman"/>
+      <w:lvlText w:val="%6."/>
+      <w:lvlJc w:val="right"/>
+      <w:pPr>
+        <w:ind w:left="4320" w:hanging="180"/>
+      </w:pPr>
+    </w:lvl>
+    <w:lvl w:ilvl="6" w:tplc="0409000F" w:tentative="1">
+      <w:start w:val="1"/>
+      <w:numFmt w:val="decimal"/>
+      <w:lvlText w:val="%7."/>
+      <w:lvlJc w:val="left"/>
+      <w:pPr>
+        <w:ind w:left="5040" w:hanging="360"/>
+      </w:pPr>
+    </w:lvl>
+    <w:lvl w:ilvl="7" w:tplc="04090019" w:tentative="1">
+      <w:start w:val="1"/>
+      <w:numFmt w:val="lowerLetter"/>
+      <w:lvlText w:val="%8."/>
+      <w:lvlJc w:val="left"/>
+      <w:pPr>
+        <w:ind w:left="5760" w:hanging="360"/>
+      </w:pPr>
+    </w:lvl>
+    <w:lvl w:ilvl="8" w:tplc="0409001B" w:tentative="1">
+      <w:start w:val="1"/>
+      <w:numFmt w:val="lowerRoman"/>
+      <w:lvlText w:val="%9."/>
+      <w:lvlJc w:val="right"/>
+      <w:pPr>
+        <w:ind w:left="6480" w:hanging="180"/>
+      </w:pPr>
+    </w:lvl>
+  </w:abstractNum>
   <w:num w:numId="1">
     <w:abstractNumId w:val="0"/>
   </w:num>
@@ -3402,6 +3739,9 @@
   </w:num>
   <w:num w:numId="3">
     <w:abstractNumId w:val="2"/>
+  </w:num>
+  <w:num w:numId="4">
+    <w:abstractNumId w:val="3"/>
   </w:num>
 </w:numbering>
 </file>

</xml_diff>